<commit_message>
Final Siri Make Over
</commit_message>
<xml_diff>
--- a/Capstone Progress Log (Autosaved).docx
+++ b/Capstone Progress Log (Autosaved).docx
@@ -99,8 +99,8 @@
       <w:tblGrid>
         <w:gridCol w:w="910"/>
         <w:gridCol w:w="963"/>
-        <w:gridCol w:w="2087"/>
-        <w:gridCol w:w="990"/>
+        <w:gridCol w:w="1974"/>
+        <w:gridCol w:w="1103"/>
         <w:gridCol w:w="4860"/>
         <w:gridCol w:w="5400"/>
       </w:tblGrid>
@@ -168,7 +168,7 @@
         </w:tc>
         <w:tc>
           <w:tcPr>
-            <w:tcW w:w="2087" w:type="dxa"/>
+            <w:tcW w:w="1974" w:type="dxa"/>
           </w:tcPr>
           <w:p>
             <w:pPr>
@@ -188,7 +188,7 @@
         </w:tc>
         <w:tc>
           <w:tcPr>
-            <w:tcW w:w="990" w:type="dxa"/>
+            <w:tcW w:w="1103" w:type="dxa"/>
           </w:tcPr>
           <w:p>
             <w:pPr>
@@ -349,7 +349,7 @@
         </w:tc>
         <w:tc>
           <w:tcPr>
-            <w:tcW w:w="2087" w:type="dxa"/>
+            <w:tcW w:w="1974" w:type="dxa"/>
           </w:tcPr>
           <w:p>
             <w:pPr>
@@ -518,6 +518,7 @@
               <w:rPr>
                 <w:rFonts w:ascii="Arial" w:hAnsi="Arial"/>
               </w:rPr>
+              <w:lastRenderedPageBreak/>
               <w:t>Create elevator pitch</w:t>
             </w:r>
           </w:p>
@@ -538,36 +539,218 @@
               <w:rPr>
                 <w:rFonts w:ascii="Arial" w:hAnsi="Arial"/>
               </w:rPr>
+              <w:t>Extract the content from all links</w:t>
+            </w:r>
+          </w:p>
+          <w:p>
+            <w:pPr>
+              <w:rPr>
+                <w:rFonts w:ascii="Arial" w:hAnsi="Arial"/>
+              </w:rPr>
+            </w:pPr>
+          </w:p>
+          <w:p>
+            <w:pPr>
+              <w:rPr>
+                <w:rFonts w:ascii="Arial" w:hAnsi="Arial"/>
+              </w:rPr>
+            </w:pPr>
+          </w:p>
+          <w:p>
+            <w:pPr>
+              <w:rPr>
+                <w:rFonts w:ascii="Arial" w:hAnsi="Arial"/>
+              </w:rPr>
+            </w:pPr>
+          </w:p>
+        </w:tc>
+        <w:tc>
+          <w:tcPr>
+            <w:tcW w:w="1103" w:type="dxa"/>
+          </w:tcPr>
+          <w:p>
+            <w:pPr>
+              <w:rPr>
+                <w:rFonts w:ascii="Arial" w:hAnsi="Arial"/>
+              </w:rPr>
+            </w:pPr>
+            <w:r>
+              <w:rPr>
+                <w:rFonts w:ascii="Arial" w:hAnsi="Arial"/>
+              </w:rPr>
               <w:lastRenderedPageBreak/>
-              <w:t>Extract the content from all links</w:t>
-            </w:r>
-          </w:p>
-          <w:p>
-            <w:pPr>
-              <w:rPr>
-                <w:rFonts w:ascii="Arial" w:hAnsi="Arial"/>
-              </w:rPr>
-            </w:pPr>
-          </w:p>
-          <w:p>
-            <w:pPr>
-              <w:rPr>
-                <w:rFonts w:ascii="Arial" w:hAnsi="Arial"/>
-              </w:rPr>
-            </w:pPr>
-          </w:p>
-          <w:p>
-            <w:pPr>
-              <w:rPr>
-                <w:rFonts w:ascii="Arial" w:hAnsi="Arial"/>
-              </w:rPr>
-            </w:pPr>
-          </w:p>
-        </w:tc>
-        <w:tc>
-          <w:tcPr>
-            <w:tcW w:w="990" w:type="dxa"/>
-          </w:tcPr>
+              <w:t>100</w:t>
+            </w:r>
+          </w:p>
+          <w:p>
+            <w:pPr>
+              <w:rPr>
+                <w:rFonts w:ascii="Arial" w:hAnsi="Arial"/>
+              </w:rPr>
+            </w:pPr>
+          </w:p>
+          <w:p>
+            <w:pPr>
+              <w:rPr>
+                <w:rFonts w:ascii="Arial" w:hAnsi="Arial"/>
+              </w:rPr>
+            </w:pPr>
+            <w:r>
+              <w:rPr>
+                <w:rFonts w:ascii="Arial" w:hAnsi="Arial"/>
+              </w:rPr>
+              <w:t>100</w:t>
+            </w:r>
+          </w:p>
+          <w:p>
+            <w:pPr>
+              <w:rPr>
+                <w:rFonts w:ascii="Arial" w:hAnsi="Arial"/>
+              </w:rPr>
+            </w:pPr>
+          </w:p>
+          <w:p>
+            <w:pPr>
+              <w:rPr>
+                <w:rFonts w:ascii="Arial" w:hAnsi="Arial"/>
+              </w:rPr>
+            </w:pPr>
+          </w:p>
+          <w:p>
+            <w:pPr>
+              <w:rPr>
+                <w:rFonts w:ascii="Arial" w:hAnsi="Arial"/>
+              </w:rPr>
+            </w:pPr>
+            <w:r>
+              <w:rPr>
+                <w:rFonts w:ascii="Arial" w:hAnsi="Arial"/>
+              </w:rPr>
+              <w:t>100</w:t>
+            </w:r>
+          </w:p>
+          <w:p>
+            <w:pPr>
+              <w:rPr>
+                <w:rFonts w:ascii="Arial" w:hAnsi="Arial"/>
+              </w:rPr>
+            </w:pPr>
+          </w:p>
+          <w:p>
+            <w:pPr>
+              <w:rPr>
+                <w:rFonts w:ascii="Arial" w:hAnsi="Arial"/>
+              </w:rPr>
+            </w:pPr>
+          </w:p>
+          <w:p>
+            <w:pPr>
+              <w:rPr>
+                <w:rFonts w:ascii="Arial" w:hAnsi="Arial"/>
+              </w:rPr>
+            </w:pPr>
+            <w:r>
+              <w:rPr>
+                <w:rFonts w:ascii="Arial" w:hAnsi="Arial"/>
+              </w:rPr>
+              <w:t>100</w:t>
+            </w:r>
+          </w:p>
+          <w:p>
+            <w:pPr>
+              <w:rPr>
+                <w:rFonts w:ascii="Arial" w:hAnsi="Arial"/>
+              </w:rPr>
+            </w:pPr>
+          </w:p>
+          <w:p>
+            <w:pPr>
+              <w:rPr>
+                <w:rFonts w:ascii="Arial" w:hAnsi="Arial"/>
+              </w:rPr>
+            </w:pPr>
+          </w:p>
+          <w:p>
+            <w:pPr>
+              <w:rPr>
+                <w:rFonts w:ascii="Arial" w:hAnsi="Arial"/>
+              </w:rPr>
+            </w:pPr>
+            <w:r>
+              <w:rPr>
+                <w:rFonts w:ascii="Arial" w:hAnsi="Arial"/>
+              </w:rPr>
+              <w:t>100</w:t>
+            </w:r>
+          </w:p>
+          <w:p>
+            <w:pPr>
+              <w:rPr>
+                <w:rFonts w:ascii="Arial" w:hAnsi="Arial"/>
+              </w:rPr>
+            </w:pPr>
+          </w:p>
+          <w:p>
+            <w:pPr>
+              <w:rPr>
+                <w:rFonts w:ascii="Arial" w:hAnsi="Arial"/>
+              </w:rPr>
+            </w:pPr>
+          </w:p>
+          <w:p>
+            <w:pPr>
+              <w:rPr>
+                <w:rFonts w:ascii="Arial" w:hAnsi="Arial"/>
+              </w:rPr>
+            </w:pPr>
+          </w:p>
+          <w:p>
+            <w:pPr>
+              <w:rPr>
+                <w:rFonts w:ascii="Arial" w:hAnsi="Arial"/>
+              </w:rPr>
+            </w:pPr>
+            <w:r>
+              <w:rPr>
+                <w:rFonts w:ascii="Arial" w:hAnsi="Arial"/>
+              </w:rPr>
+              <w:t>100</w:t>
+            </w:r>
+          </w:p>
+          <w:p>
+            <w:pPr>
+              <w:rPr>
+                <w:rFonts w:ascii="Arial" w:hAnsi="Arial"/>
+              </w:rPr>
+            </w:pPr>
+          </w:p>
+          <w:p>
+            <w:pPr>
+              <w:rPr>
+                <w:rFonts w:ascii="Arial" w:hAnsi="Arial"/>
+              </w:rPr>
+            </w:pPr>
+            <w:r>
+              <w:rPr>
+                <w:rFonts w:ascii="Arial" w:hAnsi="Arial"/>
+              </w:rPr>
+              <w:t>100</w:t>
+            </w:r>
+          </w:p>
+          <w:p>
+            <w:pPr>
+              <w:rPr>
+                <w:rFonts w:ascii="Arial" w:hAnsi="Arial"/>
+              </w:rPr>
+            </w:pPr>
+          </w:p>
+          <w:p>
+            <w:pPr>
+              <w:rPr>
+                <w:rFonts w:ascii="Arial" w:hAnsi="Arial"/>
+              </w:rPr>
+            </w:pPr>
+          </w:p>
           <w:p>
             <w:pPr>
               <w:rPr>
@@ -579,190 +762,7 @@
                 <w:rFonts w:ascii="Arial" w:hAnsi="Arial"/>
               </w:rPr>
               <w:lastRenderedPageBreak/>
-              <w:t>Finish</w:t>
-            </w:r>
-          </w:p>
-          <w:p>
-            <w:pPr>
-              <w:rPr>
-                <w:rFonts w:ascii="Arial" w:hAnsi="Arial"/>
-              </w:rPr>
-            </w:pPr>
-          </w:p>
-          <w:p>
-            <w:pPr>
-              <w:rPr>
-                <w:rFonts w:ascii="Arial" w:hAnsi="Arial"/>
-              </w:rPr>
-            </w:pPr>
-            <w:r>
-              <w:rPr>
-                <w:rFonts w:ascii="Arial" w:hAnsi="Arial"/>
-              </w:rPr>
-              <w:t>Finish</w:t>
-            </w:r>
-          </w:p>
-          <w:p>
-            <w:pPr>
-              <w:rPr>
-                <w:rFonts w:ascii="Arial" w:hAnsi="Arial"/>
-              </w:rPr>
-            </w:pPr>
-          </w:p>
-          <w:p>
-            <w:pPr>
-              <w:rPr>
-                <w:rFonts w:ascii="Arial" w:hAnsi="Arial"/>
-              </w:rPr>
-            </w:pPr>
-          </w:p>
-          <w:p>
-            <w:pPr>
-              <w:rPr>
-                <w:rFonts w:ascii="Arial" w:hAnsi="Arial"/>
-              </w:rPr>
-            </w:pPr>
-            <w:r>
-              <w:rPr>
-                <w:rFonts w:ascii="Arial" w:hAnsi="Arial"/>
-              </w:rPr>
-              <w:t>Finish</w:t>
-            </w:r>
-          </w:p>
-          <w:p>
-            <w:pPr>
-              <w:rPr>
-                <w:rFonts w:ascii="Arial" w:hAnsi="Arial"/>
-              </w:rPr>
-            </w:pPr>
-          </w:p>
-          <w:p>
-            <w:pPr>
-              <w:rPr>
-                <w:rFonts w:ascii="Arial" w:hAnsi="Arial"/>
-              </w:rPr>
-            </w:pPr>
-          </w:p>
-          <w:p>
-            <w:pPr>
-              <w:rPr>
-                <w:rFonts w:ascii="Arial" w:hAnsi="Arial"/>
-              </w:rPr>
-            </w:pPr>
-            <w:r>
-              <w:rPr>
-                <w:rFonts w:ascii="Arial" w:hAnsi="Arial"/>
-              </w:rPr>
-              <w:t>Finish</w:t>
-            </w:r>
-          </w:p>
-          <w:p>
-            <w:pPr>
-              <w:rPr>
-                <w:rFonts w:ascii="Arial" w:hAnsi="Arial"/>
-              </w:rPr>
-            </w:pPr>
-          </w:p>
-          <w:p>
-            <w:pPr>
-              <w:rPr>
-                <w:rFonts w:ascii="Arial" w:hAnsi="Arial"/>
-              </w:rPr>
-            </w:pPr>
-          </w:p>
-          <w:p>
-            <w:pPr>
-              <w:rPr>
-                <w:rFonts w:ascii="Arial" w:hAnsi="Arial"/>
-              </w:rPr>
-            </w:pPr>
-            <w:r>
-              <w:rPr>
-                <w:rFonts w:ascii="Arial" w:hAnsi="Arial"/>
-              </w:rPr>
-              <w:t>Finish</w:t>
-            </w:r>
-          </w:p>
-          <w:p>
-            <w:pPr>
-              <w:rPr>
-                <w:rFonts w:ascii="Arial" w:hAnsi="Arial"/>
-              </w:rPr>
-            </w:pPr>
-          </w:p>
-          <w:p>
-            <w:pPr>
-              <w:rPr>
-                <w:rFonts w:ascii="Arial" w:hAnsi="Arial"/>
-              </w:rPr>
-            </w:pPr>
-          </w:p>
-          <w:p>
-            <w:pPr>
-              <w:rPr>
-                <w:rFonts w:ascii="Arial" w:hAnsi="Arial"/>
-              </w:rPr>
-            </w:pPr>
-          </w:p>
-          <w:p>
-            <w:pPr>
-              <w:rPr>
-                <w:rFonts w:ascii="Arial" w:hAnsi="Arial"/>
-              </w:rPr>
-            </w:pPr>
-            <w:r>
-              <w:rPr>
-                <w:rFonts w:ascii="Arial" w:hAnsi="Arial"/>
-              </w:rPr>
-              <w:t>Finish</w:t>
-            </w:r>
-          </w:p>
-          <w:p>
-            <w:pPr>
-              <w:rPr>
-                <w:rFonts w:ascii="Arial" w:hAnsi="Arial"/>
-              </w:rPr>
-            </w:pPr>
-          </w:p>
-          <w:p>
-            <w:pPr>
-              <w:rPr>
-                <w:rFonts w:ascii="Arial" w:hAnsi="Arial"/>
-              </w:rPr>
-            </w:pPr>
-            <w:r>
-              <w:rPr>
-                <w:rFonts w:ascii="Arial" w:hAnsi="Arial"/>
-              </w:rPr>
-              <w:t>Finish</w:t>
-            </w:r>
-          </w:p>
-          <w:p>
-            <w:pPr>
-              <w:rPr>
-                <w:rFonts w:ascii="Arial" w:hAnsi="Arial"/>
-              </w:rPr>
-            </w:pPr>
-          </w:p>
-          <w:p>
-            <w:pPr>
-              <w:rPr>
-                <w:rFonts w:ascii="Arial" w:hAnsi="Arial"/>
-              </w:rPr>
-            </w:pPr>
-          </w:p>
-          <w:p>
-            <w:pPr>
-              <w:rPr>
-                <w:rFonts w:ascii="Arial" w:hAnsi="Arial"/>
-              </w:rPr>
-            </w:pPr>
-            <w:r>
-              <w:rPr>
-                <w:rFonts w:ascii="Arial" w:hAnsi="Arial"/>
-              </w:rPr>
-              <w:lastRenderedPageBreak/>
-              <w:t>finish</w:t>
+              <w:t>100</w:t>
             </w:r>
           </w:p>
         </w:tc>
@@ -955,7 +955,13 @@
               <w:rPr>
                 <w:rFonts w:ascii="Arial" w:hAnsi="Arial"/>
               </w:rPr>
-              <w:t>Incomplete, run into the problem with link didn’</w:t>
+              <w:t>C</w:t>
+            </w:r>
+            <w:r>
+              <w:rPr>
+                <w:rFonts w:ascii="Arial" w:hAnsi="Arial"/>
+              </w:rPr>
+              <w:t>omplete, run into the problem with link didn’</w:t>
             </w:r>
             <w:r>
               <w:rPr>
@@ -1099,6 +1105,15 @@
                 <w:rFonts w:ascii="Arial" w:hAnsi="Arial"/>
               </w:rPr>
             </w:pPr>
+            <w:r>
+              <w:rPr>
+                <w:rFonts w:ascii="Helvetica" w:hAnsi="Helvetica" w:cs="Helvetica"/>
+                <w:color w:val="333333"/>
+                <w:shd w:val="clear" w:color="auto" w:fill="FFFFFF"/>
+              </w:rPr>
+              <w:lastRenderedPageBreak/>
+              <w:t>He completed the work that he had outlined for the week. As a result of the work he believes his approach may not work as well as expected. He should have realized this by doing some desk checking prior to building the code. Therefore, I am directing him to do more checking rather than just running off and building stuff. He will do some research this week with specific deliverables and we will review his direction next week.</w:t>
+            </w:r>
           </w:p>
         </w:tc>
       </w:tr>
@@ -1205,19 +1220,43 @@
         </w:tc>
         <w:tc>
           <w:tcPr>
-            <w:tcW w:w="2087" w:type="dxa"/>
-          </w:tcPr>
-          <w:p>
-            <w:pPr>
-              <w:rPr>
-                <w:rFonts w:ascii="Arial" w:hAnsi="Arial"/>
-              </w:rPr>
-            </w:pPr>
-            <w:r>
-              <w:rPr>
-                <w:rFonts w:ascii="Arial" w:hAnsi="Arial"/>
-              </w:rPr>
-              <w:t>Design the approach to data</w:t>
+            <w:tcW w:w="1974" w:type="dxa"/>
+          </w:tcPr>
+          <w:p>
+            <w:pPr>
+              <w:rPr>
+                <w:rFonts w:ascii="Arial" w:hAnsi="Arial"/>
+              </w:rPr>
+            </w:pPr>
+            <w:r>
+              <w:rPr>
+                <w:rFonts w:ascii="Arial" w:hAnsi="Arial"/>
+              </w:rPr>
+              <w:t>5 design</w:t>
+            </w:r>
+            <w:r>
+              <w:rPr>
+                <w:rFonts w:ascii="Arial" w:hAnsi="Arial"/>
+              </w:rPr>
+              <w:t xml:space="preserve"> approach to data</w:t>
+            </w:r>
+            <w:r>
+              <w:rPr>
+                <w:rFonts w:ascii="Arial" w:hAnsi="Arial"/>
+              </w:rPr>
+              <w:t xml:space="preserve"> and do some experiments </w:t>
+            </w:r>
+            <w:r>
+              <w:rPr>
+                <w:rFonts w:ascii="Arial" w:hAnsi="Arial"/>
+              </w:rPr>
+              <w:t>check with</w:t>
+            </w:r>
+            <w:r>
+              <w:rPr>
+                <w:rFonts w:ascii="Arial" w:hAnsi="Arial"/>
+              </w:rPr>
+              <w:t xml:space="preserve"> explanation why it work and why it didn’t work? </w:t>
             </w:r>
           </w:p>
           <w:p>
@@ -1253,20 +1292,93 @@
                 <w:rFonts w:ascii="Arial" w:hAnsi="Arial"/>
               </w:rPr>
             </w:pPr>
-            <w:bookmarkStart w:id="0" w:name="_GoBack"/>
-            <w:bookmarkEnd w:id="0"/>
-          </w:p>
-        </w:tc>
-        <w:tc>
-          <w:tcPr>
-            <w:tcW w:w="990" w:type="dxa"/>
-          </w:tcPr>
-          <w:p>
-            <w:pPr>
-              <w:rPr>
-                <w:rFonts w:ascii="Arial" w:hAnsi="Arial"/>
-              </w:rPr>
-            </w:pPr>
+          </w:p>
+        </w:tc>
+        <w:tc>
+          <w:tcPr>
+            <w:tcW w:w="1103" w:type="dxa"/>
+          </w:tcPr>
+          <w:p>
+            <w:pPr>
+              <w:rPr>
+                <w:rFonts w:ascii="Arial" w:hAnsi="Arial"/>
+              </w:rPr>
+            </w:pPr>
+            <w:r>
+              <w:rPr>
+                <w:rFonts w:ascii="Arial" w:hAnsi="Arial"/>
+              </w:rPr>
+              <w:t>100</w:t>
+            </w:r>
+          </w:p>
+          <w:p>
+            <w:pPr>
+              <w:rPr>
+                <w:rFonts w:ascii="Arial" w:hAnsi="Arial"/>
+              </w:rPr>
+            </w:pPr>
+          </w:p>
+          <w:p>
+            <w:pPr>
+              <w:rPr>
+                <w:rFonts w:ascii="Arial" w:hAnsi="Arial"/>
+              </w:rPr>
+            </w:pPr>
+          </w:p>
+          <w:p>
+            <w:pPr>
+              <w:rPr>
+                <w:rFonts w:ascii="Arial" w:hAnsi="Arial"/>
+              </w:rPr>
+            </w:pPr>
+          </w:p>
+          <w:p>
+            <w:pPr>
+              <w:rPr>
+                <w:rFonts w:ascii="Arial" w:hAnsi="Arial"/>
+              </w:rPr>
+            </w:pPr>
+          </w:p>
+          <w:p>
+            <w:pPr>
+              <w:rPr>
+                <w:rFonts w:ascii="Arial" w:hAnsi="Arial"/>
+              </w:rPr>
+            </w:pPr>
+          </w:p>
+          <w:p>
+            <w:pPr>
+              <w:rPr>
+                <w:rFonts w:ascii="Arial" w:hAnsi="Arial"/>
+              </w:rPr>
+            </w:pPr>
+          </w:p>
+          <w:p>
+            <w:pPr>
+              <w:rPr>
+                <w:rFonts w:ascii="Arial" w:hAnsi="Arial"/>
+              </w:rPr>
+            </w:pPr>
+          </w:p>
+          <w:p>
+            <w:pPr>
+              <w:rPr>
+                <w:rFonts w:ascii="Arial" w:hAnsi="Arial"/>
+              </w:rPr>
+            </w:pPr>
+          </w:p>
+          <w:p>
+            <w:pPr>
+              <w:rPr>
+                <w:rFonts w:ascii="Arial" w:hAnsi="Arial"/>
+              </w:rPr>
+            </w:pPr>
+            <w:r>
+              <w:rPr>
+                <w:rFonts w:ascii="Arial" w:hAnsi="Arial"/>
+              </w:rPr>
+              <w:t>100</w:t>
+            </w:r>
           </w:p>
         </w:tc>
         <w:tc>
@@ -1279,6 +1391,81 @@
                 <w:rFonts w:ascii="Arial" w:hAnsi="Arial"/>
               </w:rPr>
             </w:pPr>
+            <w:r>
+              <w:rPr>
+                <w:rFonts w:ascii="Arial" w:hAnsi="Arial"/>
+              </w:rPr>
+              <w:t>I decided to go with approach 5</w:t>
+            </w:r>
+          </w:p>
+          <w:p>
+            <w:pPr>
+              <w:rPr>
+                <w:rFonts w:ascii="Arial" w:hAnsi="Arial"/>
+              </w:rPr>
+            </w:pPr>
+          </w:p>
+          <w:p>
+            <w:pPr>
+              <w:rPr>
+                <w:rFonts w:ascii="Arial" w:hAnsi="Arial"/>
+              </w:rPr>
+            </w:pPr>
+          </w:p>
+          <w:p>
+            <w:pPr>
+              <w:rPr>
+                <w:rFonts w:ascii="Arial" w:hAnsi="Arial"/>
+              </w:rPr>
+            </w:pPr>
+          </w:p>
+          <w:p>
+            <w:pPr>
+              <w:rPr>
+                <w:rFonts w:ascii="Arial" w:hAnsi="Arial"/>
+              </w:rPr>
+            </w:pPr>
+          </w:p>
+          <w:p>
+            <w:pPr>
+              <w:rPr>
+                <w:rFonts w:ascii="Arial" w:hAnsi="Arial"/>
+              </w:rPr>
+            </w:pPr>
+          </w:p>
+          <w:p>
+            <w:pPr>
+              <w:rPr>
+                <w:rFonts w:ascii="Arial" w:hAnsi="Arial"/>
+              </w:rPr>
+            </w:pPr>
+          </w:p>
+          <w:p>
+            <w:pPr>
+              <w:rPr>
+                <w:rFonts w:ascii="Arial" w:hAnsi="Arial"/>
+              </w:rPr>
+            </w:pPr>
+          </w:p>
+          <w:p>
+            <w:pPr>
+              <w:rPr>
+                <w:rFonts w:ascii="Arial" w:hAnsi="Arial"/>
+              </w:rPr>
+            </w:pPr>
+          </w:p>
+          <w:p>
+            <w:pPr>
+              <w:rPr>
+                <w:rFonts w:ascii="Arial" w:hAnsi="Arial"/>
+              </w:rPr>
+            </w:pPr>
+            <w:r>
+              <w:rPr>
+                <w:rFonts w:ascii="Arial" w:hAnsi="Arial"/>
+              </w:rPr>
+              <w:t>Fix the coding logic</w:t>
+            </w:r>
           </w:p>
         </w:tc>
         <w:tc>
@@ -1291,6 +1478,14 @@
                 <w:rFonts w:ascii="Arial" w:hAnsi="Arial"/>
               </w:rPr>
             </w:pPr>
+            <w:r>
+              <w:rPr>
+                <w:rFonts w:ascii="Helvetica" w:hAnsi="Helvetica" w:cs="Helvetica"/>
+                <w:color w:val="333333"/>
+                <w:shd w:val="clear" w:color="auto" w:fill="FFFFFF"/>
+              </w:rPr>
+              <w:t>He did some useful research and has determined a set of algorithms to use. He seems to be decomposing a tough problem well and appears to be on track.</w:t>
+            </w:r>
           </w:p>
         </w:tc>
       </w:tr>
@@ -1396,26 +1591,270 @@
         </w:tc>
         <w:tc>
           <w:tcPr>
-            <w:tcW w:w="2087" w:type="dxa"/>
-          </w:tcPr>
-          <w:p>
-            <w:pPr>
-              <w:rPr>
-                <w:rFonts w:ascii="Arial" w:hAnsi="Arial"/>
-              </w:rPr>
-            </w:pPr>
-          </w:p>
-        </w:tc>
-        <w:tc>
-          <w:tcPr>
-            <w:tcW w:w="990" w:type="dxa"/>
-          </w:tcPr>
-          <w:p>
-            <w:pPr>
-              <w:rPr>
-                <w:rFonts w:ascii="Arial" w:hAnsi="Arial"/>
-              </w:rPr>
-            </w:pPr>
+            <w:tcW w:w="1974" w:type="dxa"/>
+          </w:tcPr>
+          <w:p>
+            <w:pPr>
+              <w:rPr>
+                <w:rFonts w:ascii="Arial" w:hAnsi="Arial"/>
+              </w:rPr>
+            </w:pPr>
+            <w:r>
+              <w:rPr>
+                <w:rFonts w:ascii="Arial" w:hAnsi="Arial"/>
+              </w:rPr>
+              <w:t xml:space="preserve">Remove all the </w:t>
+            </w:r>
+            <w:proofErr w:type="spellStart"/>
+            <w:r>
+              <w:rPr>
+                <w:rFonts w:ascii="Arial" w:hAnsi="Arial"/>
+              </w:rPr>
+              <w:t>ajax</w:t>
+            </w:r>
+            <w:proofErr w:type="spellEnd"/>
+            <w:r>
+              <w:rPr>
+                <w:rFonts w:ascii="Arial" w:hAnsi="Arial"/>
+              </w:rPr>
+              <w:t xml:space="preserve"> and </w:t>
+            </w:r>
+            <w:proofErr w:type="spellStart"/>
+            <w:r>
+              <w:rPr>
+                <w:rFonts w:ascii="Arial" w:hAnsi="Arial"/>
+              </w:rPr>
+              <w:t>javascript</w:t>
+            </w:r>
+            <w:proofErr w:type="spellEnd"/>
+          </w:p>
+          <w:p>
+            <w:pPr>
+              <w:rPr>
+                <w:rFonts w:ascii="Arial" w:hAnsi="Arial"/>
+              </w:rPr>
+            </w:pPr>
+          </w:p>
+          <w:p>
+            <w:pPr>
+              <w:rPr>
+                <w:rFonts w:ascii="Arial" w:hAnsi="Arial"/>
+              </w:rPr>
+            </w:pPr>
+            <w:r>
+              <w:rPr>
+                <w:rFonts w:ascii="Arial" w:hAnsi="Arial"/>
+              </w:rPr>
+              <w:t xml:space="preserve">Convert html character code </w:t>
+            </w:r>
+            <w:r>
+              <w:rPr>
+                <w:rFonts w:ascii="Arial" w:hAnsi="Arial"/>
+              </w:rPr>
+              <w:lastRenderedPageBreak/>
+              <w:t>to readable string</w:t>
+            </w:r>
+            <w:r>
+              <w:rPr>
+                <w:rFonts w:ascii="Arial" w:hAnsi="Arial"/>
+              </w:rPr>
+              <w:t>s</w:t>
+            </w:r>
+          </w:p>
+          <w:p>
+            <w:pPr>
+              <w:rPr>
+                <w:rFonts w:ascii="Arial" w:hAnsi="Arial"/>
+              </w:rPr>
+            </w:pPr>
+          </w:p>
+          <w:p>
+            <w:pPr>
+              <w:rPr>
+                <w:rFonts w:ascii="Arial" w:hAnsi="Arial"/>
+              </w:rPr>
+            </w:pPr>
+            <w:proofErr w:type="spellStart"/>
+            <w:r>
+              <w:rPr>
+                <w:rFonts w:ascii="Arial" w:hAnsi="Arial"/>
+              </w:rPr>
+              <w:t>Devide</w:t>
+            </w:r>
+            <w:proofErr w:type="spellEnd"/>
+            <w:r>
+              <w:rPr>
+                <w:rFonts w:ascii="Arial" w:hAnsi="Arial"/>
+              </w:rPr>
+              <w:t xml:space="preserve"> document into list of sentence</w:t>
+            </w:r>
+            <w:r>
+              <w:rPr>
+                <w:rFonts w:ascii="Arial" w:hAnsi="Arial"/>
+              </w:rPr>
+              <w:t>s</w:t>
+            </w:r>
+          </w:p>
+          <w:p>
+            <w:pPr>
+              <w:rPr>
+                <w:rFonts w:ascii="Arial" w:hAnsi="Arial"/>
+              </w:rPr>
+            </w:pPr>
+          </w:p>
+          <w:p>
+            <w:pPr>
+              <w:rPr>
+                <w:rFonts w:ascii="Arial" w:hAnsi="Arial"/>
+              </w:rPr>
+            </w:pPr>
+            <w:r>
+              <w:rPr>
+                <w:rFonts w:ascii="Arial" w:hAnsi="Arial"/>
+              </w:rPr>
+              <w:t>Build algorithm to summarize</w:t>
+            </w:r>
+            <w:r>
+              <w:rPr>
+                <w:rFonts w:ascii="Arial" w:hAnsi="Arial"/>
+              </w:rPr>
+              <w:t xml:space="preserve"> each document</w:t>
+            </w:r>
+          </w:p>
+        </w:tc>
+        <w:tc>
+          <w:tcPr>
+            <w:tcW w:w="1103" w:type="dxa"/>
+          </w:tcPr>
+          <w:p>
+            <w:pPr>
+              <w:rPr>
+                <w:rFonts w:ascii="Arial" w:hAnsi="Arial"/>
+              </w:rPr>
+            </w:pPr>
+            <w:r>
+              <w:rPr>
+                <w:rFonts w:ascii="Arial" w:hAnsi="Arial"/>
+              </w:rPr>
+              <w:lastRenderedPageBreak/>
+              <w:t>100</w:t>
+            </w:r>
+          </w:p>
+          <w:p>
+            <w:pPr>
+              <w:rPr>
+                <w:rFonts w:ascii="Arial" w:hAnsi="Arial"/>
+              </w:rPr>
+            </w:pPr>
+          </w:p>
+          <w:p>
+            <w:pPr>
+              <w:rPr>
+                <w:rFonts w:ascii="Arial" w:hAnsi="Arial"/>
+              </w:rPr>
+            </w:pPr>
+          </w:p>
+          <w:p>
+            <w:pPr>
+              <w:rPr>
+                <w:rFonts w:ascii="Arial" w:hAnsi="Arial"/>
+              </w:rPr>
+            </w:pPr>
+          </w:p>
+          <w:p>
+            <w:pPr>
+              <w:rPr>
+                <w:rFonts w:ascii="Arial" w:hAnsi="Arial"/>
+              </w:rPr>
+            </w:pPr>
+            <w:r>
+              <w:rPr>
+                <w:rFonts w:ascii="Arial" w:hAnsi="Arial"/>
+              </w:rPr>
+              <w:t>100</w:t>
+            </w:r>
+          </w:p>
+          <w:p>
+            <w:pPr>
+              <w:rPr>
+                <w:rFonts w:ascii="Arial" w:hAnsi="Arial"/>
+              </w:rPr>
+            </w:pPr>
+          </w:p>
+          <w:p>
+            <w:pPr>
+              <w:rPr>
+                <w:rFonts w:ascii="Arial" w:hAnsi="Arial"/>
+              </w:rPr>
+            </w:pPr>
+          </w:p>
+          <w:p>
+            <w:pPr>
+              <w:rPr>
+                <w:rFonts w:ascii="Arial" w:hAnsi="Arial"/>
+              </w:rPr>
+            </w:pPr>
+          </w:p>
+          <w:p>
+            <w:pPr>
+              <w:rPr>
+                <w:rFonts w:ascii="Arial" w:hAnsi="Arial"/>
+              </w:rPr>
+            </w:pPr>
+          </w:p>
+          <w:p>
+            <w:pPr>
+              <w:rPr>
+                <w:rFonts w:ascii="Arial" w:hAnsi="Arial"/>
+              </w:rPr>
+            </w:pPr>
+          </w:p>
+          <w:p>
+            <w:pPr>
+              <w:rPr>
+                <w:rFonts w:ascii="Arial" w:hAnsi="Arial"/>
+              </w:rPr>
+            </w:pPr>
+            <w:r>
+              <w:rPr>
+                <w:rFonts w:ascii="Arial" w:hAnsi="Arial"/>
+              </w:rPr>
+              <w:t>100</w:t>
+            </w:r>
+          </w:p>
+          <w:p>
+            <w:pPr>
+              <w:rPr>
+                <w:rFonts w:ascii="Arial" w:hAnsi="Arial"/>
+              </w:rPr>
+            </w:pPr>
+          </w:p>
+          <w:p>
+            <w:pPr>
+              <w:rPr>
+                <w:rFonts w:ascii="Arial" w:hAnsi="Arial"/>
+              </w:rPr>
+            </w:pPr>
+          </w:p>
+          <w:p>
+            <w:pPr>
+              <w:rPr>
+                <w:rFonts w:ascii="Arial" w:hAnsi="Arial"/>
+              </w:rPr>
+            </w:pPr>
+          </w:p>
+          <w:p>
+            <w:pPr>
+              <w:rPr>
+                <w:rFonts w:ascii="Arial" w:hAnsi="Arial"/>
+              </w:rPr>
+            </w:pPr>
+            <w:r>
+              <w:rPr>
+                <w:rFonts w:ascii="Arial" w:hAnsi="Arial"/>
+              </w:rPr>
+              <w:t>100</w:t>
+            </w:r>
           </w:p>
         </w:tc>
         <w:tc>
@@ -1428,6 +1867,198 @@
                 <w:rFonts w:ascii="Arial" w:hAnsi="Arial"/>
               </w:rPr>
             </w:pPr>
+            <w:r>
+              <w:rPr>
+                <w:rFonts w:ascii="Arial" w:hAnsi="Arial"/>
+              </w:rPr>
+              <w:lastRenderedPageBreak/>
+              <w:t xml:space="preserve">Remove all </w:t>
+            </w:r>
+            <w:proofErr w:type="spellStart"/>
+            <w:r>
+              <w:rPr>
+                <w:rFonts w:ascii="Arial" w:hAnsi="Arial"/>
+              </w:rPr>
+              <w:t>ajax</w:t>
+            </w:r>
+            <w:proofErr w:type="spellEnd"/>
+            <w:r>
+              <w:rPr>
+                <w:rFonts w:ascii="Arial" w:hAnsi="Arial"/>
+              </w:rPr>
+              <w:t xml:space="preserve"> and </w:t>
+            </w:r>
+            <w:proofErr w:type="spellStart"/>
+            <w:r>
+              <w:rPr>
+                <w:rFonts w:ascii="Arial" w:hAnsi="Arial"/>
+              </w:rPr>
+              <w:t>javascript</w:t>
+            </w:r>
+            <w:proofErr w:type="spellEnd"/>
+          </w:p>
+          <w:p>
+            <w:pPr>
+              <w:rPr>
+                <w:rFonts w:ascii="Arial" w:hAnsi="Arial"/>
+              </w:rPr>
+            </w:pPr>
+          </w:p>
+          <w:p>
+            <w:pPr>
+              <w:rPr>
+                <w:rFonts w:ascii="Arial" w:hAnsi="Arial"/>
+              </w:rPr>
+            </w:pPr>
+          </w:p>
+          <w:p>
+            <w:pPr>
+              <w:rPr>
+                <w:rFonts w:ascii="Arial" w:hAnsi="Arial"/>
+              </w:rPr>
+            </w:pPr>
+          </w:p>
+          <w:p>
+            <w:pPr>
+              <w:rPr>
+                <w:rFonts w:ascii="Arial" w:hAnsi="Arial"/>
+              </w:rPr>
+            </w:pPr>
+            <w:r>
+              <w:rPr>
+                <w:rFonts w:ascii="Arial" w:hAnsi="Arial"/>
+              </w:rPr>
+              <w:t>Finish place all character code to string</w:t>
+            </w:r>
+          </w:p>
+          <w:p>
+            <w:pPr>
+              <w:rPr>
+                <w:rFonts w:ascii="Arial" w:hAnsi="Arial"/>
+              </w:rPr>
+            </w:pPr>
+          </w:p>
+          <w:p>
+            <w:pPr>
+              <w:rPr>
+                <w:rFonts w:ascii="Arial" w:hAnsi="Arial"/>
+              </w:rPr>
+            </w:pPr>
+          </w:p>
+          <w:p>
+            <w:pPr>
+              <w:rPr>
+                <w:rFonts w:ascii="Arial" w:hAnsi="Arial"/>
+              </w:rPr>
+            </w:pPr>
+          </w:p>
+          <w:p>
+            <w:pPr>
+              <w:rPr>
+                <w:rFonts w:ascii="Arial" w:hAnsi="Arial"/>
+              </w:rPr>
+            </w:pPr>
+          </w:p>
+          <w:p>
+            <w:pPr>
+              <w:rPr>
+                <w:rFonts w:ascii="Arial" w:hAnsi="Arial"/>
+              </w:rPr>
+            </w:pPr>
+          </w:p>
+          <w:p>
+            <w:pPr>
+              <w:rPr>
+                <w:rFonts w:ascii="Arial" w:hAnsi="Arial"/>
+              </w:rPr>
+            </w:pPr>
+            <w:r>
+              <w:rPr>
+                <w:rFonts w:ascii="Arial" w:hAnsi="Arial"/>
+              </w:rPr>
+              <w:t>Divide all document into the list of sentences</w:t>
+            </w:r>
+          </w:p>
+          <w:p>
+            <w:pPr>
+              <w:rPr>
+                <w:rFonts w:ascii="Arial" w:hAnsi="Arial"/>
+              </w:rPr>
+            </w:pPr>
+          </w:p>
+          <w:p>
+            <w:pPr>
+              <w:rPr>
+                <w:rFonts w:ascii="Arial" w:hAnsi="Arial"/>
+              </w:rPr>
+            </w:pPr>
+          </w:p>
+          <w:p>
+            <w:pPr>
+              <w:rPr>
+                <w:rFonts w:ascii="Arial" w:hAnsi="Arial"/>
+              </w:rPr>
+            </w:pPr>
+            <w:r>
+              <w:rPr>
+                <w:rFonts w:ascii="Arial" w:hAnsi="Arial"/>
+              </w:rPr>
+              <w:t>Build each link document to page object. Page object contain</w:t>
+            </w:r>
+            <w:r>
+              <w:rPr>
+                <w:rFonts w:ascii="Arial" w:hAnsi="Arial"/>
+              </w:rPr>
+              <w:t>s the</w:t>
+            </w:r>
+            <w:r>
+              <w:rPr>
+                <w:rFonts w:ascii="Arial" w:hAnsi="Arial"/>
+              </w:rPr>
+              <w:t xml:space="preserve"> original document, list sentences, priority 1 sentence</w:t>
+            </w:r>
+            <w:r>
+              <w:rPr>
+                <w:rFonts w:ascii="Arial" w:hAnsi="Arial"/>
+              </w:rPr>
+              <w:t>s</w:t>
+            </w:r>
+            <w:r>
+              <w:rPr>
+                <w:rFonts w:ascii="Arial" w:hAnsi="Arial"/>
+              </w:rPr>
+              <w:t xml:space="preserve"> and priority 2 sentence</w:t>
+            </w:r>
+            <w:r>
+              <w:rPr>
+                <w:rFonts w:ascii="Arial" w:hAnsi="Arial"/>
+              </w:rPr>
+              <w:t>s. I am able to summarize</w:t>
+            </w:r>
+            <w:r>
+              <w:rPr>
+                <w:rFonts w:ascii="Arial" w:hAnsi="Arial"/>
+              </w:rPr>
+              <w:t xml:space="preserve"> it, but it’s not </w:t>
+            </w:r>
+            <w:r>
+              <w:rPr>
+                <w:rFonts w:ascii="Arial" w:hAnsi="Arial"/>
+              </w:rPr>
+              <w:t>good quality summary. I plan to use</w:t>
+            </w:r>
+            <w:r>
+              <w:rPr>
+                <w:rFonts w:ascii="Arial" w:hAnsi="Arial"/>
+              </w:rPr>
+              <w:t xml:space="preserve"> the</w:t>
+            </w:r>
+            <w:r>
+              <w:rPr>
+                <w:rFonts w:ascii="Arial" w:hAnsi="Arial"/>
+              </w:rPr>
+              <w:t xml:space="preserve"> whole next week to make a good quality page summary.</w:t>
+            </w:r>
           </w:p>
         </w:tc>
         <w:tc>
@@ -1440,6 +2071,15 @@
                 <w:rFonts w:ascii="Arial" w:hAnsi="Arial"/>
               </w:rPr>
             </w:pPr>
+            <w:r>
+              <w:rPr>
+                <w:rFonts w:ascii="Helvetica" w:hAnsi="Helvetica" w:cs="Helvetica"/>
+                <w:color w:val="333333"/>
+                <w:shd w:val="clear" w:color="auto" w:fill="FFFFFF"/>
+              </w:rPr>
+              <w:lastRenderedPageBreak/>
+              <w:t>He kept up on his goals. I'm not sure his approach will work. It's a difficult problem. However, if his approach does not work, he needs to explain why.</w:t>
+            </w:r>
           </w:p>
         </w:tc>
       </w:tr>
@@ -1462,6 +2102,7 @@
               <w:rPr>
                 <w:rFonts w:ascii="Arial" w:hAnsi="Arial"/>
               </w:rPr>
+              <w:lastRenderedPageBreak/>
               <w:t>4</w:t>
             </w:r>
           </w:p>
@@ -1545,26 +2186,38 @@
         </w:tc>
         <w:tc>
           <w:tcPr>
-            <w:tcW w:w="2087" w:type="dxa"/>
-          </w:tcPr>
-          <w:p>
-            <w:pPr>
-              <w:rPr>
-                <w:rFonts w:ascii="Arial" w:hAnsi="Arial"/>
-              </w:rPr>
-            </w:pPr>
-          </w:p>
-        </w:tc>
-        <w:tc>
-          <w:tcPr>
-            <w:tcW w:w="990" w:type="dxa"/>
-          </w:tcPr>
-          <w:p>
-            <w:pPr>
-              <w:rPr>
-                <w:rFonts w:ascii="Arial" w:hAnsi="Arial"/>
-              </w:rPr>
-            </w:pPr>
+            <w:tcW w:w="1974" w:type="dxa"/>
+          </w:tcPr>
+          <w:p>
+            <w:pPr>
+              <w:rPr>
+                <w:rFonts w:ascii="Arial" w:hAnsi="Arial"/>
+              </w:rPr>
+            </w:pPr>
+            <w:r>
+              <w:rPr>
+                <w:rFonts w:ascii="Arial" w:hAnsi="Arial"/>
+              </w:rPr>
+              <w:t>Improve summarization algorithm</w:t>
+            </w:r>
+          </w:p>
+        </w:tc>
+        <w:tc>
+          <w:tcPr>
+            <w:tcW w:w="1103" w:type="dxa"/>
+          </w:tcPr>
+          <w:p>
+            <w:pPr>
+              <w:rPr>
+                <w:rFonts w:ascii="Arial" w:hAnsi="Arial"/>
+              </w:rPr>
+            </w:pPr>
+            <w:r>
+              <w:rPr>
+                <w:rFonts w:ascii="Arial" w:hAnsi="Arial"/>
+              </w:rPr>
+              <w:t>100</w:t>
+            </w:r>
           </w:p>
         </w:tc>
         <w:tc>
@@ -1589,6 +2242,24 @@
                 <w:rFonts w:ascii="Arial" w:hAnsi="Arial"/>
               </w:rPr>
             </w:pPr>
+            <w:r>
+              <w:rPr>
+                <w:rFonts w:ascii="Helvetica" w:hAnsi="Helvetica" w:cs="Helvetica"/>
+                <w:color w:val="333333"/>
+                <w:shd w:val="clear" w:color="auto" w:fill="FFFFFF"/>
+              </w:rPr>
+              <w:t>He has something starting to work. He has no metric to know if, as he changes his algorithm, if he is improving or not</w:t>
+            </w:r>
+            <w:r>
+              <w:rPr>
+                <w:rFonts w:ascii="Helvetica" w:hAnsi="Helvetica" w:cs="Helvetica"/>
+                <w:color w:val="333333"/>
+                <w:sz w:val="16"/>
+                <w:szCs w:val="16"/>
+                <w:shd w:val="clear" w:color="auto" w:fill="FFFFFF"/>
+              </w:rPr>
+              <w:t>.</w:t>
+            </w:r>
           </w:p>
         </w:tc>
       </w:tr>
@@ -1611,7 +2282,6 @@
               <w:rPr>
                 <w:rFonts w:ascii="Arial" w:hAnsi="Arial"/>
               </w:rPr>
-              <w:lastRenderedPageBreak/>
               <w:t>5</w:t>
             </w:r>
           </w:p>
@@ -1695,26 +2365,65 @@
         </w:tc>
         <w:tc>
           <w:tcPr>
-            <w:tcW w:w="2087" w:type="dxa"/>
-          </w:tcPr>
-          <w:p>
-            <w:pPr>
-              <w:rPr>
-                <w:rFonts w:ascii="Arial" w:hAnsi="Arial"/>
-              </w:rPr>
-            </w:pPr>
-          </w:p>
-        </w:tc>
-        <w:tc>
-          <w:tcPr>
-            <w:tcW w:w="990" w:type="dxa"/>
-          </w:tcPr>
-          <w:p>
-            <w:pPr>
-              <w:rPr>
-                <w:rFonts w:ascii="Arial" w:hAnsi="Arial"/>
-              </w:rPr>
-            </w:pPr>
+            <w:tcW w:w="1974" w:type="dxa"/>
+          </w:tcPr>
+          <w:p>
+            <w:pPr>
+              <w:rPr>
+                <w:rFonts w:ascii="Arial" w:hAnsi="Arial"/>
+              </w:rPr>
+            </w:pPr>
+            <w:r>
+              <w:rPr>
+                <w:rFonts w:ascii="Arial" w:hAnsi="Arial"/>
+              </w:rPr>
+              <w:t>Build algorithm to summarize all document</w:t>
+            </w:r>
+            <w:r>
+              <w:rPr>
+                <w:rFonts w:ascii="Arial" w:hAnsi="Arial"/>
+              </w:rPr>
+              <w:t>s</w:t>
+            </w:r>
+          </w:p>
+          <w:p>
+            <w:pPr>
+              <w:rPr>
+                <w:rFonts w:ascii="Arial" w:hAnsi="Arial"/>
+              </w:rPr>
+            </w:pPr>
+          </w:p>
+          <w:p>
+            <w:pPr>
+              <w:rPr>
+                <w:rFonts w:ascii="Arial" w:hAnsi="Arial"/>
+              </w:rPr>
+            </w:pPr>
+          </w:p>
+          <w:p>
+            <w:pPr>
+              <w:rPr>
+                <w:rFonts w:ascii="Arial" w:hAnsi="Arial"/>
+              </w:rPr>
+            </w:pPr>
+          </w:p>
+        </w:tc>
+        <w:tc>
+          <w:tcPr>
+            <w:tcW w:w="1103" w:type="dxa"/>
+          </w:tcPr>
+          <w:p>
+            <w:pPr>
+              <w:rPr>
+                <w:rFonts w:ascii="Arial" w:hAnsi="Arial"/>
+              </w:rPr>
+            </w:pPr>
+            <w:r>
+              <w:rPr>
+                <w:rFonts w:ascii="Arial" w:hAnsi="Arial"/>
+              </w:rPr>
+              <w:t>100</w:t>
+            </w:r>
           </w:p>
         </w:tc>
         <w:tc>
@@ -1739,6 +2448,14 @@
                 <w:rFonts w:ascii="Arial" w:hAnsi="Arial"/>
               </w:rPr>
             </w:pPr>
+            <w:r>
+              <w:rPr>
+                <w:rFonts w:ascii="Helvetica" w:hAnsi="Helvetica" w:cs="Helvetica"/>
+                <w:color w:val="333333"/>
+                <w:shd w:val="clear" w:color="auto" w:fill="FFFFFF"/>
+              </w:rPr>
+              <w:t>He has the summary working, but still needs to put a metric in place.</w:t>
+            </w:r>
           </w:p>
         </w:tc>
       </w:tr>
@@ -1761,6 +2478,7 @@
               <w:rPr>
                 <w:rFonts w:ascii="Arial" w:hAnsi="Arial"/>
               </w:rPr>
+              <w:lastRenderedPageBreak/>
               <w:t>6</w:t>
             </w:r>
           </w:p>
@@ -1844,26 +2562,85 @@
         </w:tc>
         <w:tc>
           <w:tcPr>
-            <w:tcW w:w="2087" w:type="dxa"/>
-          </w:tcPr>
-          <w:p>
-            <w:pPr>
-              <w:rPr>
-                <w:rFonts w:ascii="Arial" w:hAnsi="Arial"/>
-              </w:rPr>
-            </w:pPr>
-          </w:p>
-        </w:tc>
-        <w:tc>
-          <w:tcPr>
-            <w:tcW w:w="990" w:type="dxa"/>
-          </w:tcPr>
-          <w:p>
-            <w:pPr>
-              <w:rPr>
-                <w:rFonts w:ascii="Arial" w:hAnsi="Arial"/>
-              </w:rPr>
-            </w:pPr>
+            <w:tcW w:w="1974" w:type="dxa"/>
+          </w:tcPr>
+          <w:p>
+            <w:pPr>
+              <w:rPr>
+                <w:rFonts w:ascii="Arial" w:hAnsi="Arial"/>
+              </w:rPr>
+            </w:pPr>
+            <w:r>
+              <w:rPr>
+                <w:rFonts w:ascii="Arial" w:hAnsi="Arial"/>
+              </w:rPr>
+              <w:t>Improve the final summarize</w:t>
+            </w:r>
+          </w:p>
+          <w:p>
+            <w:pPr>
+              <w:rPr>
+                <w:rFonts w:ascii="Arial" w:hAnsi="Arial"/>
+              </w:rPr>
+            </w:pPr>
+          </w:p>
+          <w:p>
+            <w:pPr>
+              <w:rPr>
+                <w:rFonts w:ascii="Arial" w:hAnsi="Arial"/>
+              </w:rPr>
+            </w:pPr>
+            <w:r>
+              <w:rPr>
+                <w:rFonts w:ascii="Arial" w:hAnsi="Arial"/>
+              </w:rPr>
+              <w:t>Build metric for checking the result</w:t>
+            </w:r>
+          </w:p>
+        </w:tc>
+        <w:tc>
+          <w:tcPr>
+            <w:tcW w:w="1103" w:type="dxa"/>
+          </w:tcPr>
+          <w:p>
+            <w:pPr>
+              <w:rPr>
+                <w:rFonts w:ascii="Arial" w:hAnsi="Arial"/>
+              </w:rPr>
+            </w:pPr>
+            <w:r>
+              <w:rPr>
+                <w:rFonts w:ascii="Arial" w:hAnsi="Arial"/>
+              </w:rPr>
+              <w:t>Not sure</w:t>
+            </w:r>
+          </w:p>
+          <w:p>
+            <w:pPr>
+              <w:rPr>
+                <w:rFonts w:ascii="Arial" w:hAnsi="Arial"/>
+              </w:rPr>
+            </w:pPr>
+          </w:p>
+          <w:p>
+            <w:pPr>
+              <w:rPr>
+                <w:rFonts w:ascii="Arial" w:hAnsi="Arial"/>
+              </w:rPr>
+            </w:pPr>
+          </w:p>
+          <w:p>
+            <w:pPr>
+              <w:rPr>
+                <w:rFonts w:ascii="Arial" w:hAnsi="Arial"/>
+              </w:rPr>
+            </w:pPr>
+            <w:r>
+              <w:rPr>
+                <w:rFonts w:ascii="Arial" w:hAnsi="Arial"/>
+              </w:rPr>
+              <w:t>100</w:t>
+            </w:r>
           </w:p>
         </w:tc>
         <w:tc>
@@ -1876,6 +2653,12 @@
                 <w:rFonts w:ascii="Arial" w:hAnsi="Arial"/>
               </w:rPr>
             </w:pPr>
+            <w:r>
+              <w:rPr>
+                <w:rFonts w:ascii="Arial" w:hAnsi="Arial"/>
+              </w:rPr>
+              <w:t>Because I stuck with how to build algorithm for metric system. But now, I’m kind of knowing how to improve summary by apply a similar logic of metric.</w:t>
+            </w:r>
           </w:p>
         </w:tc>
         <w:tc>
@@ -1928,12 +2711,6 @@
                 <w:rFonts w:ascii="Arial" w:hAnsi="Arial"/>
               </w:rPr>
             </w:pPr>
-            <w:r>
-              <w:rPr>
-                <w:rFonts w:ascii="Arial" w:hAnsi="Arial"/>
-              </w:rPr>
-              <w:t>8</w:t>
-            </w:r>
           </w:p>
           <w:p>
             <w:pPr>
@@ -1999,26 +2776,92 @@
         </w:tc>
         <w:tc>
           <w:tcPr>
-            <w:tcW w:w="2087" w:type="dxa"/>
-          </w:tcPr>
-          <w:p>
-            <w:pPr>
-              <w:rPr>
-                <w:rFonts w:ascii="Arial" w:hAnsi="Arial"/>
-              </w:rPr>
-            </w:pPr>
-          </w:p>
-        </w:tc>
-        <w:tc>
-          <w:tcPr>
-            <w:tcW w:w="990" w:type="dxa"/>
-          </w:tcPr>
-          <w:p>
-            <w:pPr>
-              <w:rPr>
-                <w:rFonts w:ascii="Arial" w:hAnsi="Arial"/>
-              </w:rPr>
-            </w:pPr>
+            <w:tcW w:w="1974" w:type="dxa"/>
+          </w:tcPr>
+          <w:p>
+            <w:pPr>
+              <w:rPr>
+                <w:rFonts w:ascii="Arial" w:hAnsi="Arial"/>
+              </w:rPr>
+            </w:pPr>
+            <w:r>
+              <w:rPr>
+                <w:rFonts w:ascii="Arial" w:hAnsi="Arial"/>
+              </w:rPr>
+              <w:t xml:space="preserve">Continue to improve final summarize </w:t>
+            </w:r>
+          </w:p>
+          <w:p>
+            <w:pPr>
+              <w:rPr>
+                <w:rFonts w:ascii="Arial" w:hAnsi="Arial"/>
+              </w:rPr>
+            </w:pPr>
+          </w:p>
+          <w:p>
+            <w:pPr>
+              <w:rPr>
+                <w:rFonts w:ascii="Arial" w:hAnsi="Arial"/>
+              </w:rPr>
+            </w:pPr>
+            <w:r>
+              <w:rPr>
+                <w:rFonts w:ascii="Arial" w:hAnsi="Arial"/>
+              </w:rPr>
+              <w:t>Learn about how to make a video</w:t>
+            </w:r>
+          </w:p>
+        </w:tc>
+        <w:tc>
+          <w:tcPr>
+            <w:tcW w:w="1103" w:type="dxa"/>
+          </w:tcPr>
+          <w:p>
+            <w:pPr>
+              <w:rPr>
+                <w:rFonts w:ascii="Arial" w:hAnsi="Arial"/>
+              </w:rPr>
+            </w:pPr>
+            <w:r>
+              <w:rPr>
+                <w:rFonts w:ascii="Arial" w:hAnsi="Arial"/>
+              </w:rPr>
+              <w:t>100</w:t>
+            </w:r>
+          </w:p>
+          <w:p>
+            <w:pPr>
+              <w:rPr>
+                <w:rFonts w:ascii="Arial" w:hAnsi="Arial"/>
+              </w:rPr>
+            </w:pPr>
+          </w:p>
+          <w:p>
+            <w:pPr>
+              <w:rPr>
+                <w:rFonts w:ascii="Arial" w:hAnsi="Arial"/>
+              </w:rPr>
+            </w:pPr>
+          </w:p>
+          <w:p>
+            <w:pPr>
+              <w:rPr>
+                <w:rFonts w:ascii="Arial" w:hAnsi="Arial"/>
+              </w:rPr>
+            </w:pPr>
+          </w:p>
+          <w:p>
+            <w:pPr>
+              <w:rPr>
+                <w:rFonts w:ascii="Arial" w:hAnsi="Arial"/>
+              </w:rPr>
+            </w:pPr>
+            <w:r>
+              <w:rPr>
+                <w:rFonts w:ascii="Arial" w:hAnsi="Arial"/>
+              </w:rPr>
+              <w:t>50</w:t>
+            </w:r>
           </w:p>
         </w:tc>
         <w:tc>
@@ -2032,6 +2875,60 @@
               </w:rPr>
             </w:pPr>
           </w:p>
+          <w:p>
+            <w:pPr>
+              <w:rPr>
+                <w:rFonts w:ascii="Arial" w:hAnsi="Arial"/>
+              </w:rPr>
+            </w:pPr>
+          </w:p>
+          <w:p>
+            <w:pPr>
+              <w:rPr>
+                <w:rFonts w:ascii="Arial" w:hAnsi="Arial"/>
+              </w:rPr>
+            </w:pPr>
+          </w:p>
+          <w:p>
+            <w:pPr>
+              <w:rPr>
+                <w:rFonts w:ascii="Arial" w:hAnsi="Arial"/>
+              </w:rPr>
+            </w:pPr>
+          </w:p>
+          <w:p>
+            <w:pPr>
+              <w:rPr>
+                <w:rFonts w:ascii="Arial" w:hAnsi="Arial"/>
+              </w:rPr>
+            </w:pPr>
+            <w:r>
+              <w:rPr>
+                <w:rFonts w:ascii="Arial" w:hAnsi="Arial"/>
+              </w:rPr>
+              <w:t>Because I spent my time to learn how to Prezi to replace Power Point.  It is animation and it is better fit for my presentation.</w:t>
+            </w:r>
+          </w:p>
+          <w:p>
+            <w:pPr>
+              <w:rPr>
+                <w:rFonts w:ascii="Arial" w:hAnsi="Arial"/>
+              </w:rPr>
+            </w:pPr>
+          </w:p>
+          <w:p>
+            <w:pPr>
+              <w:rPr>
+                <w:rFonts w:ascii="Arial" w:hAnsi="Arial"/>
+              </w:rPr>
+            </w:pPr>
+            <w:r>
+              <w:rPr>
+                <w:rFonts w:ascii="Arial" w:hAnsi="Arial"/>
+              </w:rPr>
+              <w:t>I also spent time to learn how to do a professional presentation.</w:t>
+            </w:r>
+          </w:p>
         </w:tc>
         <w:tc>
           <w:tcPr>
@@ -2044,7 +2941,34 @@
               </w:rPr>
             </w:pPr>
           </w:p>
-        </w:tc>
+          <w:p>
+            <w:pPr>
+              <w:rPr>
+                <w:rFonts w:ascii="Arial" w:hAnsi="Arial"/>
+              </w:rPr>
+            </w:pPr>
+            <w:r>
+              <w:rPr>
+                <w:rFonts w:ascii="Helvetica" w:hAnsi="Helvetica"/>
+                <w:color w:val="333333"/>
+                <w:shd w:val="clear" w:color="auto" w:fill="FFFFFF"/>
+              </w:rPr>
+              <w:t>He is basically done with his research, now he is tiding up a few things and preparing his presentation</w:t>
+            </w:r>
+            <w:r>
+              <w:rPr>
+                <w:rFonts w:ascii="Helvetica" w:hAnsi="Helvetica"/>
+                <w:color w:val="333333"/>
+                <w:sz w:val="16"/>
+                <w:szCs w:val="16"/>
+                <w:shd w:val="clear" w:color="auto" w:fill="FFFFFF"/>
+              </w:rPr>
+              <w:t>.</w:t>
+            </w:r>
+          </w:p>
+        </w:tc>
+        <w:bookmarkStart w:id="0" w:name="_GoBack"/>
+        <w:bookmarkEnd w:id="0"/>
       </w:tr>
       <w:tr>
         <w:trPr>
@@ -2065,7 +2989,7 @@
               <w:rPr>
                 <w:rFonts w:ascii="Arial" w:hAnsi="Arial"/>
               </w:rPr>
-              <w:t>9</w:t>
+              <w:t>8</w:t>
             </w:r>
           </w:p>
           <w:p>
@@ -2148,26 +3072,217 @@
         </w:tc>
         <w:tc>
           <w:tcPr>
-            <w:tcW w:w="2087" w:type="dxa"/>
-          </w:tcPr>
-          <w:p>
-            <w:pPr>
-              <w:rPr>
-                <w:rFonts w:ascii="Arial" w:hAnsi="Arial"/>
-              </w:rPr>
-            </w:pPr>
-          </w:p>
-        </w:tc>
-        <w:tc>
-          <w:tcPr>
-            <w:tcW w:w="990" w:type="dxa"/>
-          </w:tcPr>
-          <w:p>
-            <w:pPr>
-              <w:rPr>
-                <w:rFonts w:ascii="Arial" w:hAnsi="Arial"/>
-              </w:rPr>
-            </w:pPr>
+            <w:tcW w:w="1974" w:type="dxa"/>
+          </w:tcPr>
+          <w:p>
+            <w:pPr>
+              <w:rPr>
+                <w:rFonts w:ascii="Arial" w:hAnsi="Arial"/>
+              </w:rPr>
+            </w:pPr>
+            <w:r>
+              <w:rPr>
+                <w:rFonts w:ascii="Arial" w:hAnsi="Arial"/>
+              </w:rPr>
+              <w:t>Complete the presentation note</w:t>
+            </w:r>
+          </w:p>
+          <w:p>
+            <w:pPr>
+              <w:rPr>
+                <w:rFonts w:ascii="Arial" w:hAnsi="Arial"/>
+              </w:rPr>
+            </w:pPr>
+          </w:p>
+          <w:p>
+            <w:pPr>
+              <w:rPr>
+                <w:rFonts w:ascii="Arial" w:hAnsi="Arial"/>
+              </w:rPr>
+            </w:pPr>
+            <w:r>
+              <w:rPr>
+                <w:rFonts w:ascii="Arial" w:hAnsi="Arial"/>
+              </w:rPr>
+              <w:t>Apply that presentation note on Prezi</w:t>
+            </w:r>
+          </w:p>
+          <w:p>
+            <w:pPr>
+              <w:rPr>
+                <w:rFonts w:ascii="Arial" w:hAnsi="Arial"/>
+              </w:rPr>
+            </w:pPr>
+          </w:p>
+          <w:p>
+            <w:pPr>
+              <w:rPr>
+                <w:rFonts w:ascii="Arial" w:hAnsi="Arial"/>
+              </w:rPr>
+            </w:pPr>
+            <w:r>
+              <w:rPr>
+                <w:rFonts w:ascii="Arial" w:hAnsi="Arial"/>
+              </w:rPr>
+              <w:lastRenderedPageBreak/>
+              <w:t>Practice my presentation</w:t>
+            </w:r>
+          </w:p>
+          <w:p>
+            <w:pPr>
+              <w:rPr>
+                <w:rFonts w:ascii="Arial" w:hAnsi="Arial"/>
+              </w:rPr>
+            </w:pPr>
+          </w:p>
+          <w:p>
+            <w:pPr>
+              <w:rPr>
+                <w:rFonts w:ascii="Arial" w:hAnsi="Arial"/>
+              </w:rPr>
+            </w:pPr>
+            <w:r>
+              <w:rPr>
+                <w:rFonts w:ascii="Arial" w:hAnsi="Arial"/>
+              </w:rPr>
+              <w:t>Reach out for feedback on my presentation</w:t>
+            </w:r>
+          </w:p>
+          <w:p>
+            <w:pPr>
+              <w:rPr>
+                <w:rFonts w:ascii="Arial" w:hAnsi="Arial"/>
+              </w:rPr>
+            </w:pPr>
+          </w:p>
+          <w:p>
+            <w:pPr>
+              <w:rPr>
+                <w:rFonts w:ascii="Arial" w:hAnsi="Arial"/>
+              </w:rPr>
+            </w:pPr>
+          </w:p>
+        </w:tc>
+        <w:tc>
+          <w:tcPr>
+            <w:tcW w:w="1103" w:type="dxa"/>
+          </w:tcPr>
+          <w:p>
+            <w:pPr>
+              <w:rPr>
+                <w:rFonts w:ascii="Arial" w:hAnsi="Arial"/>
+              </w:rPr>
+            </w:pPr>
+            <w:r>
+              <w:rPr>
+                <w:rFonts w:ascii="Arial" w:hAnsi="Arial"/>
+              </w:rPr>
+              <w:lastRenderedPageBreak/>
+              <w:t>100</w:t>
+            </w:r>
+          </w:p>
+          <w:p>
+            <w:pPr>
+              <w:rPr>
+                <w:rFonts w:ascii="Arial" w:hAnsi="Arial"/>
+              </w:rPr>
+            </w:pPr>
+          </w:p>
+          <w:p>
+            <w:pPr>
+              <w:rPr>
+                <w:rFonts w:ascii="Arial" w:hAnsi="Arial"/>
+              </w:rPr>
+            </w:pPr>
+          </w:p>
+          <w:p>
+            <w:pPr>
+              <w:rPr>
+                <w:rFonts w:ascii="Arial" w:hAnsi="Arial"/>
+              </w:rPr>
+            </w:pPr>
+          </w:p>
+          <w:p>
+            <w:pPr>
+              <w:rPr>
+                <w:rFonts w:ascii="Arial" w:hAnsi="Arial"/>
+              </w:rPr>
+            </w:pPr>
+            <w:r>
+              <w:rPr>
+                <w:rFonts w:ascii="Arial" w:hAnsi="Arial"/>
+              </w:rPr>
+              <w:t>100</w:t>
+            </w:r>
+          </w:p>
+          <w:p>
+            <w:pPr>
+              <w:rPr>
+                <w:rFonts w:ascii="Arial" w:hAnsi="Arial"/>
+              </w:rPr>
+            </w:pPr>
+          </w:p>
+          <w:p>
+            <w:pPr>
+              <w:rPr>
+                <w:rFonts w:ascii="Arial" w:hAnsi="Arial"/>
+              </w:rPr>
+            </w:pPr>
+          </w:p>
+          <w:p>
+            <w:pPr>
+              <w:rPr>
+                <w:rFonts w:ascii="Arial" w:hAnsi="Arial"/>
+              </w:rPr>
+            </w:pPr>
+          </w:p>
+          <w:p>
+            <w:pPr>
+              <w:rPr>
+                <w:rFonts w:ascii="Arial" w:hAnsi="Arial"/>
+              </w:rPr>
+            </w:pPr>
+          </w:p>
+          <w:p>
+            <w:pPr>
+              <w:rPr>
+                <w:rFonts w:ascii="Arial" w:hAnsi="Arial"/>
+              </w:rPr>
+            </w:pPr>
+            <w:r>
+              <w:rPr>
+                <w:rFonts w:ascii="Arial" w:hAnsi="Arial"/>
+              </w:rPr>
+              <w:lastRenderedPageBreak/>
+              <w:t>100</w:t>
+            </w:r>
+          </w:p>
+          <w:p>
+            <w:pPr>
+              <w:rPr>
+                <w:rFonts w:ascii="Arial" w:hAnsi="Arial"/>
+              </w:rPr>
+            </w:pPr>
+          </w:p>
+          <w:p>
+            <w:pPr>
+              <w:rPr>
+                <w:rFonts w:ascii="Arial" w:hAnsi="Arial"/>
+              </w:rPr>
+            </w:pPr>
+          </w:p>
+          <w:p>
+            <w:pPr>
+              <w:rPr>
+                <w:rFonts w:ascii="Arial" w:hAnsi="Arial"/>
+              </w:rPr>
+            </w:pPr>
+            <w:r>
+              <w:rPr>
+                <w:rFonts w:ascii="Arial" w:hAnsi="Arial"/>
+              </w:rPr>
+              <w:t>0</w:t>
+            </w:r>
           </w:p>
         </w:tc>
         <w:tc>
@@ -2181,6 +3296,102 @@
               </w:rPr>
             </w:pPr>
           </w:p>
+          <w:p>
+            <w:pPr>
+              <w:rPr>
+                <w:rFonts w:ascii="Arial" w:hAnsi="Arial"/>
+              </w:rPr>
+            </w:pPr>
+          </w:p>
+          <w:p>
+            <w:pPr>
+              <w:rPr>
+                <w:rFonts w:ascii="Arial" w:hAnsi="Arial"/>
+              </w:rPr>
+            </w:pPr>
+          </w:p>
+          <w:p>
+            <w:pPr>
+              <w:rPr>
+                <w:rFonts w:ascii="Arial" w:hAnsi="Arial"/>
+              </w:rPr>
+            </w:pPr>
+          </w:p>
+          <w:p>
+            <w:pPr>
+              <w:rPr>
+                <w:rFonts w:ascii="Arial" w:hAnsi="Arial"/>
+              </w:rPr>
+            </w:pPr>
+          </w:p>
+          <w:p>
+            <w:pPr>
+              <w:rPr>
+                <w:rFonts w:ascii="Arial" w:hAnsi="Arial"/>
+              </w:rPr>
+            </w:pPr>
+          </w:p>
+          <w:p>
+            <w:pPr>
+              <w:rPr>
+                <w:rFonts w:ascii="Arial" w:hAnsi="Arial"/>
+              </w:rPr>
+            </w:pPr>
+          </w:p>
+          <w:p>
+            <w:pPr>
+              <w:rPr>
+                <w:rFonts w:ascii="Arial" w:hAnsi="Arial"/>
+              </w:rPr>
+            </w:pPr>
+          </w:p>
+          <w:p>
+            <w:pPr>
+              <w:rPr>
+                <w:rFonts w:ascii="Arial" w:hAnsi="Arial"/>
+              </w:rPr>
+            </w:pPr>
+          </w:p>
+          <w:p>
+            <w:pPr>
+              <w:rPr>
+                <w:rFonts w:ascii="Arial" w:hAnsi="Arial"/>
+              </w:rPr>
+            </w:pPr>
+          </w:p>
+          <w:p>
+            <w:pPr>
+              <w:rPr>
+                <w:rFonts w:ascii="Arial" w:hAnsi="Arial"/>
+              </w:rPr>
+            </w:pPr>
+          </w:p>
+          <w:p>
+            <w:pPr>
+              <w:rPr>
+                <w:rFonts w:ascii="Arial" w:hAnsi="Arial"/>
+              </w:rPr>
+            </w:pPr>
+          </w:p>
+          <w:p>
+            <w:pPr>
+              <w:rPr>
+                <w:rFonts w:ascii="Arial" w:hAnsi="Arial"/>
+              </w:rPr>
+            </w:pPr>
+            <w:r>
+              <w:rPr>
+                <w:rFonts w:ascii="Arial" w:hAnsi="Arial"/>
+              </w:rPr>
+              <w:t xml:space="preserve">Waiting for group presentation review on </w:t>
+            </w:r>
+            <w:r>
+              <w:rPr>
+                <w:rFonts w:ascii="Arial" w:hAnsi="Arial"/>
+              </w:rPr>
+              <w:t>Friday</w:t>
+            </w:r>
+          </w:p>
         </w:tc>
         <w:tc>
           <w:tcPr>
@@ -2192,6 +3403,15 @@
                 <w:rFonts w:ascii="Arial" w:hAnsi="Arial"/>
               </w:rPr>
             </w:pPr>
+            <w:r>
+              <w:rPr>
+                <w:rFonts w:ascii="Helvetica" w:hAnsi="Helvetica"/>
+                <w:color w:val="333333"/>
+                <w:shd w:val="clear" w:color="auto" w:fill="FFFFFF"/>
+              </w:rPr>
+              <w:lastRenderedPageBreak/>
+              <w:t>He thinks he is done with his project. He will be spending his time preparing the presentation.</w:t>
+            </w:r>
           </w:p>
         </w:tc>
       </w:tr>

</xml_diff>